<commit_message>
DS postfix to infix finaly completed
</commit_message>
<xml_diff>
--- a/gaganyaan launch vehical.docx
+++ b/gaganyaan launch vehical.docx
@@ -133,16 +133,111 @@
           <w:sz w:val="36"/>
           <w:lang w:val="en-US"/>
         </w:rPr>
-        <w:t xml:space="preserve">. </w:t>
-      </w:r>
-      <w:r>
-        <w:rPr>
-          <w:rFonts w:cstheme="minorHAnsi"/>
-          <w:color w:val="000000"/>
-          <w:sz w:val="32"/>
-          <w:shd w:val="clear" w:color="auto" w:fill="FDFDFD"/>
-        </w:rPr>
-        <w:t>All systems in LVM3 launch vehicle are re-configured to meet human rating requirements and</w:t>
+        <w:t>.</w:t>
+      </w:r>
+      <w:r>
+        <w:rPr>
+          <w:rFonts w:cstheme="minorHAnsi"/>
+          <w:sz w:val="36"/>
+          <w:lang w:val="en-US"/>
+        </w:rPr>
+        <w:t xml:space="preserve"> Previously LVM3 was used for </w:t>
+      </w:r>
+      <w:proofErr w:type="spellStart"/>
+      <w:r>
+        <w:rPr>
+          <w:rFonts w:cstheme="minorHAnsi"/>
+          <w:sz w:val="36"/>
+          <w:lang w:val="en-US"/>
+        </w:rPr>
+        <w:t>unmaned</w:t>
+      </w:r>
+      <w:proofErr w:type="spellEnd"/>
+      <w:r>
+        <w:rPr>
+          <w:rFonts w:cstheme="minorHAnsi"/>
+          <w:sz w:val="36"/>
+          <w:lang w:val="en-US"/>
+        </w:rPr>
+        <w:t xml:space="preserve"> missions which is vastly different from </w:t>
+      </w:r>
+      <w:r>
+        <w:rPr>
+          <w:rFonts w:cstheme="minorHAnsi"/>
+          <w:sz w:val="36"/>
+          <w:lang w:val="en-US"/>
+        </w:rPr>
+        <w:t xml:space="preserve">a manned </w:t>
+      </w:r>
+      <w:proofErr w:type="gramStart"/>
+      <w:r>
+        <w:rPr>
+          <w:rFonts w:cstheme="minorHAnsi"/>
+          <w:sz w:val="36"/>
+          <w:lang w:val="en-US"/>
+        </w:rPr>
+        <w:t>mission</w:t>
+      </w:r>
+      <w:r>
+        <w:rPr>
+          <w:rFonts w:cstheme="minorHAnsi"/>
+          <w:sz w:val="36"/>
+          <w:lang w:val="en-US"/>
+        </w:rPr>
+        <w:t xml:space="preserve"> </w:t>
+      </w:r>
+      <w:r>
+        <w:rPr>
+          <w:rFonts w:cstheme="minorHAnsi"/>
+          <w:sz w:val="36"/>
+          <w:lang w:val="en-US"/>
+        </w:rPr>
+        <w:t>,</w:t>
+      </w:r>
+      <w:proofErr w:type="gramEnd"/>
+      <w:r>
+        <w:rPr>
+          <w:rFonts w:cstheme="minorHAnsi"/>
+          <w:sz w:val="36"/>
+          <w:lang w:val="en-US"/>
+        </w:rPr>
+        <w:t xml:space="preserve"> for this </w:t>
+      </w:r>
+      <w:r>
+        <w:rPr>
+          <w:rFonts w:cstheme="minorHAnsi"/>
+          <w:color w:val="000000"/>
+          <w:sz w:val="32"/>
+          <w:shd w:val="clear" w:color="auto" w:fill="FDFDFD"/>
+        </w:rPr>
+        <w:t>a</w:t>
+      </w:r>
+      <w:r>
+        <w:rPr>
+          <w:rFonts w:cstheme="minorHAnsi"/>
+          <w:color w:val="000000"/>
+          <w:sz w:val="32"/>
+          <w:shd w:val="clear" w:color="auto" w:fill="FDFDFD"/>
+        </w:rPr>
+        <w:t xml:space="preserve">ll </w:t>
+      </w:r>
+      <w:r>
+        <w:rPr>
+          <w:rFonts w:cstheme="minorHAnsi"/>
+          <w:color w:val="000000"/>
+          <w:sz w:val="32"/>
+          <w:shd w:val="clear" w:color="auto" w:fill="FDFDFD"/>
+        </w:rPr>
+        <w:t>systems in LVM3 launch vehicle we</w:t>
+      </w:r>
+      <w:r>
+        <w:rPr>
+          <w:rFonts w:cstheme="minorHAnsi"/>
+          <w:color w:val="000000"/>
+          <w:sz w:val="32"/>
+          <w:shd w:val="clear" w:color="auto" w:fill="FDFDFD"/>
+        </w:rPr>
+        <w:t>re re-configured to meet human rating requirements and</w:t>
       </w:r>
       <w:r>
         <w:rPr>
@@ -298,8 +393,6 @@
         </w:rPr>
         <w:t xml:space="preserve"> mission.</w:t>
       </w:r>
-      <w:bookmarkStart w:id="0" w:name="_GoBack"/>
-      <w:bookmarkEnd w:id="0"/>
     </w:p>
     <w:p>
       <w:pPr>
@@ -351,7 +444,6 @@
           <w:rFonts w:cstheme="minorHAnsi"/>
           <w:color w:val="000000"/>
           <w:sz w:val="32"/>
-          <w:highlight w:val="yellow"/>
           <w:shd w:val="clear" w:color="auto" w:fill="FDFDFD"/>
         </w:rPr>
         <w:t>4000 kg to GTO (</w:t>
@@ -362,7 +454,6 @@
           <w:rFonts w:cstheme="minorHAnsi"/>
           <w:color w:val="000000"/>
           <w:sz w:val="32"/>
-          <w:highlight w:val="yellow"/>
           <w:shd w:val="clear" w:color="auto" w:fill="FDFDFD"/>
         </w:rPr>
         <w:t>Geosynchronus</w:t>
@@ -373,7 +464,6 @@
           <w:rFonts w:cstheme="minorHAnsi"/>
           <w:color w:val="000000"/>
           <w:sz w:val="32"/>
-          <w:highlight w:val="yellow"/>
           <w:shd w:val="clear" w:color="auto" w:fill="FDFDFD"/>
         </w:rPr>
         <w:t xml:space="preserve"> Transfer Orbit) 37000 km and payload</w:t>
@@ -474,6 +564,15 @@
           <w:shd w:val="clear" w:color="auto" w:fill="FDFDFD"/>
         </w:rPr>
         <w:t>. Also ISRO has extensive experience in launching and managing space missions in LVM 3</w:t>
+      </w:r>
+      <w:r>
+        <w:rPr>
+          <w:rFonts w:cstheme="minorHAnsi"/>
+          <w:color w:val="000000"/>
+          <w:sz w:val="32"/>
+          <w:shd w:val="clear" w:color="auto" w:fill="FDFDFD"/>
+        </w:rPr>
+        <w:t>.</w:t>
       </w:r>
     </w:p>
     <w:p>
@@ -502,7 +601,7 @@
           <w:sz w:val="32"/>
           <w:shd w:val="clear" w:color="auto" w:fill="FDFDFD"/>
         </w:rPr>
-        <w:t>So LVM3 is a combination of solid rocket boosters and a liquid engine. The engine will be used in 3 stages of the launch.</w:t>
+        <w:t>Launch vehicle Engine</w:t>
       </w:r>
     </w:p>
     <w:p>
@@ -521,56 +620,8 @@
           <w:sz w:val="32"/>
           <w:shd w:val="clear" w:color="auto" w:fill="FDFDFD"/>
         </w:rPr>
-        <w:t xml:space="preserve">In the first stage </w:t>
-      </w:r>
-      <w:r>
-        <w:rPr>
-          <w:rFonts w:cstheme="minorHAnsi"/>
-          <w:color w:val="000000"/>
-          <w:sz w:val="32"/>
-          <w:shd w:val="clear" w:color="auto" w:fill="FDFDFD"/>
-        </w:rPr>
-        <w:t xml:space="preserve">LVM 3 is powered by 2 solid rocket booster known as S200. These provide the initial thrust </w:t>
-      </w:r>
-      <w:r>
-        <w:rPr>
-          <w:rFonts w:cstheme="minorHAnsi"/>
-          <w:color w:val="000000"/>
-          <w:sz w:val="32"/>
-          <w:shd w:val="clear" w:color="auto" w:fill="FDFDFD"/>
-        </w:rPr>
-        <w:t xml:space="preserve">for the 640 tonne </w:t>
-      </w:r>
-      <w:r>
-        <w:rPr>
-          <w:rFonts w:cstheme="minorHAnsi"/>
-          <w:color w:val="000000"/>
-          <w:sz w:val="32"/>
-          <w:shd w:val="clear" w:color="auto" w:fill="FDFDFD"/>
-        </w:rPr>
-        <w:t xml:space="preserve">during </w:t>
-      </w:r>
-      <w:proofErr w:type="spellStart"/>
-      <w:r>
-        <w:rPr>
-          <w:rFonts w:cstheme="minorHAnsi"/>
-          <w:color w:val="000000"/>
-          <w:sz w:val="32"/>
-          <w:shd w:val="clear" w:color="auto" w:fill="FDFDFD"/>
-        </w:rPr>
-        <w:t>liftoff</w:t>
-      </w:r>
-      <w:proofErr w:type="spellEnd"/>
-      <w:r>
-        <w:rPr>
-          <w:rFonts w:cstheme="minorHAnsi"/>
-          <w:color w:val="000000"/>
-          <w:sz w:val="32"/>
-          <w:shd w:val="clear" w:color="auto" w:fill="FDFDFD"/>
-        </w:rPr>
-        <w:t xml:space="preserve"> to overcome </w:t>
-      </w:r>
-      <w:proofErr w:type="spellStart"/>
+        <w:t xml:space="preserve">LVM3 is a combination </w:t>
+      </w:r>
       <w:proofErr w:type="gramStart"/>
       <w:r>
         <w:rPr>
@@ -579,9 +630,17 @@
           <w:sz w:val="32"/>
           <w:shd w:val="clear" w:color="auto" w:fill="FDFDFD"/>
         </w:rPr>
-        <w:t>earths</w:t>
-      </w:r>
-      <w:proofErr w:type="spellEnd"/>
+        <w:t xml:space="preserve">of </w:t>
+      </w:r>
+      <w:r>
+        <w:rPr>
+          <w:rFonts w:cstheme="minorHAnsi"/>
+          <w:color w:val="000000"/>
+          <w:sz w:val="32"/>
+          <w:shd w:val="clear" w:color="auto" w:fill="FDFDFD"/>
+        </w:rPr>
+        <w:t xml:space="preserve"> 2</w:t>
+      </w:r>
       <w:proofErr w:type="gramEnd"/>
       <w:r>
         <w:rPr>
@@ -590,13 +649,43 @@
           <w:sz w:val="32"/>
           <w:shd w:val="clear" w:color="auto" w:fill="FDFDFD"/>
         </w:rPr>
-        <w:t xml:space="preserve"> gravity.</w:t>
+        <w:t xml:space="preserve"> </w:t>
+      </w:r>
+      <w:r>
+        <w:rPr>
+          <w:rFonts w:cstheme="minorHAnsi"/>
+          <w:color w:val="000000"/>
+          <w:sz w:val="32"/>
+          <w:shd w:val="clear" w:color="auto" w:fill="FDFDFD"/>
+        </w:rPr>
+        <w:t xml:space="preserve">solid rocket boosters and a liquid engine. The engine will be </w:t>
+      </w:r>
+      <w:r>
+        <w:rPr>
+          <w:rFonts w:cstheme="minorHAnsi"/>
+          <w:color w:val="000000"/>
+          <w:sz w:val="32"/>
+          <w:shd w:val="clear" w:color="auto" w:fill="FDFDFD"/>
+        </w:rPr>
+        <w:t>fired</w:t>
+      </w:r>
+      <w:r>
+        <w:rPr>
+          <w:rFonts w:cstheme="minorHAnsi"/>
+          <w:color w:val="000000"/>
+          <w:sz w:val="32"/>
+          <w:shd w:val="clear" w:color="auto" w:fill="FDFDFD"/>
+        </w:rPr>
+        <w:t xml:space="preserve"> in 3 stages of the launch.</w:t>
       </w:r>
     </w:p>
     <w:p>
       <w:pPr>
         <w:rPr>
-          <w:sz w:val="32"/>
+          <w:rFonts w:cstheme="minorHAnsi"/>
+          <w:color w:val="000000"/>
+          <w:sz w:val="32"/>
+          <w:shd w:val="clear" w:color="auto" w:fill="FDFDFD"/>
         </w:rPr>
       </w:pPr>
       <w:r>
@@ -607,8 +696,38 @@
           <w:shd w:val="clear" w:color="auto" w:fill="FDFDFD"/>
         </w:rPr>
         <w:lastRenderedPageBreak/>
-        <w:t xml:space="preserve">In the second stage the </w:t>
-      </w:r>
+        <w:t xml:space="preserve">In the first stage </w:t>
+      </w:r>
+      <w:r>
+        <w:rPr>
+          <w:rFonts w:cstheme="minorHAnsi"/>
+          <w:color w:val="000000"/>
+          <w:sz w:val="32"/>
+          <w:shd w:val="clear" w:color="auto" w:fill="FDFDFD"/>
+        </w:rPr>
+        <w:t xml:space="preserve">LVM 3 is powered by 2 solid rocket booster known as S200. These provide the initial thrust during </w:t>
+      </w:r>
+      <w:proofErr w:type="spellStart"/>
+      <w:r>
+        <w:rPr>
+          <w:rFonts w:cstheme="minorHAnsi"/>
+          <w:color w:val="000000"/>
+          <w:sz w:val="32"/>
+          <w:shd w:val="clear" w:color="auto" w:fill="FDFDFD"/>
+        </w:rPr>
+        <w:t>liftoff</w:t>
+      </w:r>
+      <w:proofErr w:type="spellEnd"/>
+      <w:r>
+        <w:rPr>
+          <w:rFonts w:cstheme="minorHAnsi"/>
+          <w:color w:val="000000"/>
+          <w:sz w:val="32"/>
+          <w:shd w:val="clear" w:color="auto" w:fill="FDFDFD"/>
+        </w:rPr>
+        <w:t xml:space="preserve"> to overcome </w:t>
+      </w:r>
+      <w:proofErr w:type="spellStart"/>
       <w:proofErr w:type="gramStart"/>
       <w:r>
         <w:rPr>
@@ -617,8 +736,9 @@
           <w:sz w:val="32"/>
           <w:shd w:val="clear" w:color="auto" w:fill="FDFDFD"/>
         </w:rPr>
-        <w:t>L110  core</w:t>
-      </w:r>
+        <w:t>earths</w:t>
+      </w:r>
+      <w:proofErr w:type="spellEnd"/>
       <w:proofErr w:type="gramEnd"/>
       <w:r>
         <w:rPr>
@@ -627,31 +747,126 @@
           <w:sz w:val="32"/>
           <w:shd w:val="clear" w:color="auto" w:fill="FDFDFD"/>
         </w:rPr>
-        <w:t xml:space="preserve"> liquid stage, </w:t>
-      </w:r>
-      <w:r>
-        <w:rPr>
-          <w:sz w:val="32"/>
-        </w:rPr>
-        <w:t xml:space="preserve">It provides thrust during the initial phase of the rocket's ascent into space. The engine used in the L110 stage is known as the CE-7.5. </w:t>
-      </w:r>
-      <w:proofErr w:type="gramStart"/>
-      <w:r>
-        <w:rPr>
-          <w:sz w:val="32"/>
-        </w:rPr>
-        <w:t>which</w:t>
-      </w:r>
-      <w:proofErr w:type="gramEnd"/>
-      <w:r>
-        <w:rPr>
-          <w:sz w:val="32"/>
-        </w:rPr>
-        <w:t xml:space="preserve"> uses liquid propellants. </w:t>
-      </w:r>
+        <w:t xml:space="preserve"> gravity.</w:t>
+      </w:r>
+      <w:r>
+        <w:rPr>
+          <w:rFonts w:cstheme="minorHAnsi"/>
+          <w:color w:val="000000"/>
+          <w:sz w:val="32"/>
+          <w:shd w:val="clear" w:color="auto" w:fill="FDFDFD"/>
+        </w:rPr>
+        <w:t xml:space="preserve"> It is capable of launching </w:t>
+      </w:r>
+      <w:r>
+        <w:rPr>
+          <w:rFonts w:cstheme="minorHAnsi"/>
+          <w:color w:val="000000"/>
+          <w:sz w:val="32"/>
+          <w:shd w:val="clear" w:color="auto" w:fill="FDFDFD"/>
+        </w:rPr>
+        <w:t>640 tonne</w:t>
+      </w:r>
+      <w:r>
+        <w:rPr>
+          <w:rFonts w:cstheme="minorHAnsi"/>
+          <w:color w:val="000000"/>
+          <w:sz w:val="32"/>
+          <w:shd w:val="clear" w:color="auto" w:fill="FDFDFD"/>
+        </w:rPr>
+        <w:t xml:space="preserve">s of weight </w:t>
+      </w:r>
+      <w:r>
+        <w:rPr>
+          <w:rFonts w:cstheme="minorHAnsi"/>
+          <w:color w:val="000000"/>
+          <w:sz w:val="32"/>
+          <w:shd w:val="clear" w:color="auto" w:fill="FDFDFD"/>
+        </w:rPr>
+        <w:t xml:space="preserve">at </w:t>
+      </w:r>
+      <w:proofErr w:type="spellStart"/>
+      <w:r>
+        <w:rPr>
+          <w:rFonts w:cstheme="minorHAnsi"/>
+          <w:color w:val="000000"/>
+          <w:sz w:val="32"/>
+          <w:shd w:val="clear" w:color="auto" w:fill="FDFDFD"/>
+        </w:rPr>
+        <w:t>liftof</w:t>
+      </w:r>
+      <w:proofErr w:type="spellEnd"/>
     </w:p>
     <w:p>
       <w:pPr>
+        <w:rPr>
+          <w:rStyle w:val="SubtleEmphasis"/>
+          <w:rFonts w:cstheme="minorHAnsi"/>
+          <w:i w:val="0"/>
+          <w:iCs w:val="0"/>
+          <w:color w:val="000000"/>
+          <w:sz w:val="32"/>
+          <w:shd w:val="clear" w:color="auto" w:fill="FDFDFD"/>
+        </w:rPr>
+      </w:pPr>
+      <w:r>
+        <w:rPr>
+          <w:rStyle w:val="SubtleEmphasis"/>
+          <w:i w:val="0"/>
+          <w:sz w:val="32"/>
+        </w:rPr>
+        <w:t xml:space="preserve">The S200 engines burn for approximately 140 seconds. During this time, they contribute significantly to the rocket's ascent. By the end of the S200 burn, the GSLV Mk III is typically at an altitude of around 45 to 50 </w:t>
+      </w:r>
+      <w:proofErr w:type="spellStart"/>
+      <w:r>
+        <w:rPr>
+          <w:rStyle w:val="SubtleEmphasis"/>
+          <w:i w:val="0"/>
+          <w:sz w:val="32"/>
+        </w:rPr>
+        <w:t>kilometers</w:t>
+      </w:r>
+      <w:proofErr w:type="spellEnd"/>
+      <w:r>
+        <w:rPr>
+          <w:rStyle w:val="SubtleEmphasis"/>
+          <w:i w:val="0"/>
+          <w:sz w:val="32"/>
+        </w:rPr>
+        <w:t xml:space="preserve"> (28 to 31 miles) above Earth's surface.</w:t>
+      </w:r>
+    </w:p>
+    <w:p>
+      <w:pPr>
+        <w:pStyle w:val="NoSpacing"/>
+        <w:rPr>
+          <w:sz w:val="32"/>
+        </w:rPr>
+      </w:pPr>
+      <w:r>
+        <w:rPr>
+          <w:rStyle w:val="SubtleEmphasis"/>
+          <w:i w:val="0"/>
+          <w:sz w:val="32"/>
+        </w:rPr>
+        <w:t xml:space="preserve">After the S200 engines complete their burn, they are jettisoned to reduce the overall weight of the rocket. </w:t>
+      </w:r>
+      <w:r>
+        <w:rPr>
+          <w:sz w:val="32"/>
+        </w:rPr>
+        <w:t>So, while the S200 engines provide the initial thrust, they do not carry the rocke</w:t>
+      </w:r>
+      <w:r>
+        <w:rPr>
+          <w:sz w:val="32"/>
+        </w:rPr>
+        <w:t>t all the way to its final orbit.</w:t>
+      </w:r>
+    </w:p>
+    <w:p>
+      <w:pPr>
+        <w:pStyle w:val="NoSpacing"/>
         <w:rPr>
           <w:sz w:val="32"/>
         </w:rPr>
@@ -659,17 +874,73 @@
     </w:p>
     <w:p>
       <w:pPr>
-        <w:rPr>
-          <w:rFonts w:cstheme="minorHAnsi"/>
-          <w:color w:val="000000"/>
-          <w:sz w:val="32"/>
-          <w:shd w:val="clear" w:color="auto" w:fill="FDFDFD"/>
+        <w:pStyle w:val="NoSpacing"/>
+        <w:rPr>
+          <w:iCs/>
+          <w:color w:val="404040" w:themeColor="text1" w:themeTint="BF"/>
+          <w:sz w:val="32"/>
         </w:rPr>
       </w:pPr>
     </w:p>
     <w:p>
       <w:pPr>
         <w:rPr>
+          <w:sz w:val="32"/>
+        </w:rPr>
+      </w:pPr>
+      <w:r>
+        <w:rPr>
+          <w:rFonts w:cstheme="minorHAnsi"/>
+          <w:color w:val="000000"/>
+          <w:sz w:val="32"/>
+          <w:shd w:val="clear" w:color="auto" w:fill="FDFDFD"/>
+        </w:rPr>
+        <w:t xml:space="preserve">In the second stage the </w:t>
+      </w:r>
+      <w:proofErr w:type="gramStart"/>
+      <w:r>
+        <w:rPr>
+          <w:rFonts w:cstheme="minorHAnsi"/>
+          <w:color w:val="000000"/>
+          <w:sz w:val="32"/>
+          <w:shd w:val="clear" w:color="auto" w:fill="FDFDFD"/>
+        </w:rPr>
+        <w:t>L110  core</w:t>
+      </w:r>
+      <w:proofErr w:type="gramEnd"/>
+      <w:r>
+        <w:rPr>
+          <w:rFonts w:cstheme="minorHAnsi"/>
+          <w:color w:val="000000"/>
+          <w:sz w:val="32"/>
+          <w:shd w:val="clear" w:color="auto" w:fill="FDFDFD"/>
+        </w:rPr>
+        <w:t xml:space="preserve"> liquid stage, </w:t>
+      </w:r>
+      <w:r>
+        <w:rPr>
+          <w:sz w:val="32"/>
+        </w:rPr>
+        <w:t xml:space="preserve">It provides thrust during the initial phase of the rocket's ascent into space. The engine used in the L110 stage is known as the CE-7.5. </w:t>
+      </w:r>
+      <w:proofErr w:type="gramStart"/>
+      <w:r>
+        <w:rPr>
+          <w:sz w:val="32"/>
+        </w:rPr>
+        <w:t>which</w:t>
+      </w:r>
+      <w:proofErr w:type="gramEnd"/>
+      <w:r>
+        <w:rPr>
+          <w:sz w:val="32"/>
+        </w:rPr>
+        <w:t xml:space="preserve"> uses liquid propellants. </w:t>
+      </w:r>
+    </w:p>
+    <w:p>
+      <w:pPr>
+        <w:rPr>
           <w:rFonts w:cstheme="minorHAnsi"/>
           <w:color w:val="000000"/>
           <w:sz w:val="32"/>
@@ -686,6 +957,8 @@
           <w:shd w:val="clear" w:color="auto" w:fill="FDFDFD"/>
         </w:rPr>
       </w:pPr>
+      <w:bookmarkStart w:id="0" w:name="_GoBack"/>
+      <w:bookmarkEnd w:id="0"/>
     </w:p>
     <w:sectPr>
       <w:pgSz w:w="11906" w:h="16838"/>
@@ -1091,6 +1364,177 @@
     <w:name w:val="Normal"/>
     <w:qFormat/>
   </w:style>
+  <w:style w:type="paragraph" w:styleId="Heading1">
+    <w:name w:val="heading 1"/>
+    <w:basedOn w:val="Normal"/>
+    <w:next w:val="Normal"/>
+    <w:link w:val="Heading1Char"/>
+    <w:uiPriority w:val="9"/>
+    <w:qFormat/>
+    <w:rsid w:val="004A4EEC"/>
+    <w:pPr>
+      <w:keepNext/>
+      <w:keepLines/>
+      <w:spacing w:before="240" w:after="0"/>
+      <w:outlineLvl w:val="0"/>
+    </w:pPr>
+    <w:rPr>
+      <w:rFonts w:asciiTheme="majorHAnsi" w:eastAsiaTheme="majorEastAsia" w:hAnsiTheme="majorHAnsi" w:cstheme="majorBidi"/>
+      <w:color w:val="2E74B5" w:themeColor="accent1" w:themeShade="BF"/>
+      <w:sz w:val="32"/>
+      <w:szCs w:val="32"/>
+    </w:rPr>
+  </w:style>
+  <w:style w:type="paragraph" w:styleId="Heading2">
+    <w:name w:val="heading 2"/>
+    <w:basedOn w:val="Normal"/>
+    <w:next w:val="Normal"/>
+    <w:link w:val="Heading2Char"/>
+    <w:uiPriority w:val="9"/>
+    <w:unhideWhenUsed/>
+    <w:qFormat/>
+    <w:rsid w:val="004A4EEC"/>
+    <w:pPr>
+      <w:keepNext/>
+      <w:keepLines/>
+      <w:spacing w:before="40" w:after="0"/>
+      <w:outlineLvl w:val="1"/>
+    </w:pPr>
+    <w:rPr>
+      <w:rFonts w:asciiTheme="majorHAnsi" w:eastAsiaTheme="majorEastAsia" w:hAnsiTheme="majorHAnsi" w:cstheme="majorBidi"/>
+      <w:color w:val="2E74B5" w:themeColor="accent1" w:themeShade="BF"/>
+      <w:sz w:val="26"/>
+      <w:szCs w:val="26"/>
+    </w:rPr>
+  </w:style>
+  <w:style w:type="paragraph" w:styleId="Heading3">
+    <w:name w:val="heading 3"/>
+    <w:basedOn w:val="Normal"/>
+    <w:next w:val="Normal"/>
+    <w:link w:val="Heading3Char"/>
+    <w:uiPriority w:val="9"/>
+    <w:unhideWhenUsed/>
+    <w:qFormat/>
+    <w:rsid w:val="004A4EEC"/>
+    <w:pPr>
+      <w:keepNext/>
+      <w:keepLines/>
+      <w:spacing w:before="40" w:after="0"/>
+      <w:outlineLvl w:val="2"/>
+    </w:pPr>
+    <w:rPr>
+      <w:rFonts w:asciiTheme="majorHAnsi" w:eastAsiaTheme="majorEastAsia" w:hAnsiTheme="majorHAnsi" w:cstheme="majorBidi"/>
+      <w:color w:val="1F4D78" w:themeColor="accent1" w:themeShade="7F"/>
+      <w:sz w:val="24"/>
+      <w:szCs w:val="24"/>
+    </w:rPr>
+  </w:style>
+  <w:style w:type="paragraph" w:styleId="Heading4">
+    <w:name w:val="heading 4"/>
+    <w:basedOn w:val="Normal"/>
+    <w:next w:val="Normal"/>
+    <w:link w:val="Heading4Char"/>
+    <w:uiPriority w:val="9"/>
+    <w:unhideWhenUsed/>
+    <w:qFormat/>
+    <w:rsid w:val="004A4EEC"/>
+    <w:pPr>
+      <w:keepNext/>
+      <w:keepLines/>
+      <w:spacing w:before="40" w:after="0"/>
+      <w:outlineLvl w:val="3"/>
+    </w:pPr>
+    <w:rPr>
+      <w:rFonts w:asciiTheme="majorHAnsi" w:eastAsiaTheme="majorEastAsia" w:hAnsiTheme="majorHAnsi" w:cstheme="majorBidi"/>
+      <w:i/>
+      <w:iCs/>
+      <w:color w:val="2E74B5" w:themeColor="accent1" w:themeShade="BF"/>
+    </w:rPr>
+  </w:style>
+  <w:style w:type="paragraph" w:styleId="Heading5">
+    <w:name w:val="heading 5"/>
+    <w:basedOn w:val="Normal"/>
+    <w:next w:val="Normal"/>
+    <w:link w:val="Heading5Char"/>
+    <w:uiPriority w:val="9"/>
+    <w:unhideWhenUsed/>
+    <w:qFormat/>
+    <w:rsid w:val="004A4EEC"/>
+    <w:pPr>
+      <w:keepNext/>
+      <w:keepLines/>
+      <w:spacing w:before="40" w:after="0"/>
+      <w:outlineLvl w:val="4"/>
+    </w:pPr>
+    <w:rPr>
+      <w:rFonts w:asciiTheme="majorHAnsi" w:eastAsiaTheme="majorEastAsia" w:hAnsiTheme="majorHAnsi" w:cstheme="majorBidi"/>
+      <w:color w:val="2E74B5" w:themeColor="accent1" w:themeShade="BF"/>
+    </w:rPr>
+  </w:style>
+  <w:style w:type="paragraph" w:styleId="Heading6">
+    <w:name w:val="heading 6"/>
+    <w:basedOn w:val="Normal"/>
+    <w:next w:val="Normal"/>
+    <w:link w:val="Heading6Char"/>
+    <w:uiPriority w:val="9"/>
+    <w:unhideWhenUsed/>
+    <w:qFormat/>
+    <w:rsid w:val="004A4EEC"/>
+    <w:pPr>
+      <w:keepNext/>
+      <w:keepLines/>
+      <w:spacing w:before="40" w:after="0"/>
+      <w:outlineLvl w:val="5"/>
+    </w:pPr>
+    <w:rPr>
+      <w:rFonts w:asciiTheme="majorHAnsi" w:eastAsiaTheme="majorEastAsia" w:hAnsiTheme="majorHAnsi" w:cstheme="majorBidi"/>
+      <w:color w:val="1F4D78" w:themeColor="accent1" w:themeShade="7F"/>
+    </w:rPr>
+  </w:style>
+  <w:style w:type="paragraph" w:styleId="Heading7">
+    <w:name w:val="heading 7"/>
+    <w:basedOn w:val="Normal"/>
+    <w:next w:val="Normal"/>
+    <w:link w:val="Heading7Char"/>
+    <w:uiPriority w:val="9"/>
+    <w:unhideWhenUsed/>
+    <w:qFormat/>
+    <w:rsid w:val="004A4EEC"/>
+    <w:pPr>
+      <w:keepNext/>
+      <w:keepLines/>
+      <w:spacing w:before="40" w:after="0"/>
+      <w:outlineLvl w:val="6"/>
+    </w:pPr>
+    <w:rPr>
+      <w:rFonts w:asciiTheme="majorHAnsi" w:eastAsiaTheme="majorEastAsia" w:hAnsiTheme="majorHAnsi" w:cstheme="majorBidi"/>
+      <w:i/>
+      <w:iCs/>
+      <w:color w:val="1F4D78" w:themeColor="accent1" w:themeShade="7F"/>
+    </w:rPr>
+  </w:style>
+  <w:style w:type="paragraph" w:styleId="Heading8">
+    <w:name w:val="heading 8"/>
+    <w:basedOn w:val="Normal"/>
+    <w:next w:val="Normal"/>
+    <w:link w:val="Heading8Char"/>
+    <w:uiPriority w:val="9"/>
+    <w:unhideWhenUsed/>
+    <w:qFormat/>
+    <w:rsid w:val="004A4EEC"/>
+    <w:pPr>
+      <w:keepNext/>
+      <w:keepLines/>
+      <w:spacing w:before="40" w:after="0"/>
+      <w:outlineLvl w:val="7"/>
+    </w:pPr>
+    <w:rPr>
+      <w:rFonts w:asciiTheme="majorHAnsi" w:eastAsiaTheme="majorEastAsia" w:hAnsiTheme="majorHAnsi" w:cstheme="majorBidi"/>
+      <w:color w:val="272727" w:themeColor="text1" w:themeTint="D8"/>
+      <w:sz w:val="21"/>
+      <w:szCs w:val="21"/>
+    </w:rPr>
+  </w:style>
   <w:style w:type="character" w:default="1" w:styleId="DefaultParagraphFont">
     <w:name w:val="Default Paragraph Font"/>
     <w:uiPriority w:val="1"/>
@@ -1125,6 +1569,200 @@
     <w:pPr>
       <w:spacing w:after="0" w:line="240" w:lineRule="auto"/>
     </w:pPr>
+  </w:style>
+  <w:style w:type="paragraph" w:styleId="NormalWeb">
+    <w:name w:val="Normal (Web)"/>
+    <w:basedOn w:val="Normal"/>
+    <w:uiPriority w:val="99"/>
+    <w:semiHidden/>
+    <w:unhideWhenUsed/>
+    <w:rsid w:val="004A4EEC"/>
+    <w:pPr>
+      <w:spacing w:before="100" w:beforeAutospacing="1" w:after="100" w:afterAutospacing="1" w:line="240" w:lineRule="auto"/>
+    </w:pPr>
+    <w:rPr>
+      <w:rFonts w:ascii="Times New Roman" w:eastAsia="Times New Roman" w:hAnsi="Times New Roman" w:cs="Times New Roman"/>
+      <w:sz w:val="24"/>
+      <w:szCs w:val="24"/>
+      <w:lang w:eastAsia="en-IN"/>
+    </w:rPr>
+  </w:style>
+  <w:style w:type="character" w:customStyle="1" w:styleId="Heading1Char">
+    <w:name w:val="Heading 1 Char"/>
+    <w:basedOn w:val="DefaultParagraphFont"/>
+    <w:link w:val="Heading1"/>
+    <w:uiPriority w:val="9"/>
+    <w:rsid w:val="004A4EEC"/>
+    <w:rPr>
+      <w:rFonts w:asciiTheme="majorHAnsi" w:eastAsiaTheme="majorEastAsia" w:hAnsiTheme="majorHAnsi" w:cstheme="majorBidi"/>
+      <w:color w:val="2E74B5" w:themeColor="accent1" w:themeShade="BF"/>
+      <w:sz w:val="32"/>
+      <w:szCs w:val="32"/>
+    </w:rPr>
+  </w:style>
+  <w:style w:type="paragraph" w:styleId="Title">
+    <w:name w:val="Title"/>
+    <w:basedOn w:val="Normal"/>
+    <w:next w:val="Normal"/>
+    <w:link w:val="TitleChar"/>
+    <w:uiPriority w:val="10"/>
+    <w:qFormat/>
+    <w:rsid w:val="004A4EEC"/>
+    <w:pPr>
+      <w:spacing w:after="0" w:line="240" w:lineRule="auto"/>
+      <w:contextualSpacing/>
+    </w:pPr>
+    <w:rPr>
+      <w:rFonts w:asciiTheme="majorHAnsi" w:eastAsiaTheme="majorEastAsia" w:hAnsiTheme="majorHAnsi" w:cstheme="majorBidi"/>
+      <w:spacing w:val="-10"/>
+      <w:kern w:val="28"/>
+      <w:sz w:val="56"/>
+      <w:szCs w:val="56"/>
+    </w:rPr>
+  </w:style>
+  <w:style w:type="character" w:customStyle="1" w:styleId="TitleChar">
+    <w:name w:val="Title Char"/>
+    <w:basedOn w:val="DefaultParagraphFont"/>
+    <w:link w:val="Title"/>
+    <w:uiPriority w:val="10"/>
+    <w:rsid w:val="004A4EEC"/>
+    <w:rPr>
+      <w:rFonts w:asciiTheme="majorHAnsi" w:eastAsiaTheme="majorEastAsia" w:hAnsiTheme="majorHAnsi" w:cstheme="majorBidi"/>
+      <w:spacing w:val="-10"/>
+      <w:kern w:val="28"/>
+      <w:sz w:val="56"/>
+      <w:szCs w:val="56"/>
+    </w:rPr>
+  </w:style>
+  <w:style w:type="character" w:customStyle="1" w:styleId="Heading2Char">
+    <w:name w:val="Heading 2 Char"/>
+    <w:basedOn w:val="DefaultParagraphFont"/>
+    <w:link w:val="Heading2"/>
+    <w:uiPriority w:val="9"/>
+    <w:rsid w:val="004A4EEC"/>
+    <w:rPr>
+      <w:rFonts w:asciiTheme="majorHAnsi" w:eastAsiaTheme="majorEastAsia" w:hAnsiTheme="majorHAnsi" w:cstheme="majorBidi"/>
+      <w:color w:val="2E74B5" w:themeColor="accent1" w:themeShade="BF"/>
+      <w:sz w:val="26"/>
+      <w:szCs w:val="26"/>
+    </w:rPr>
+  </w:style>
+  <w:style w:type="paragraph" w:styleId="Subtitle">
+    <w:name w:val="Subtitle"/>
+    <w:basedOn w:val="Normal"/>
+    <w:next w:val="Normal"/>
+    <w:link w:val="SubtitleChar"/>
+    <w:uiPriority w:val="11"/>
+    <w:qFormat/>
+    <w:rsid w:val="004A4EEC"/>
+    <w:pPr>
+      <w:numPr>
+        <w:ilvl w:val="1"/>
+      </w:numPr>
+    </w:pPr>
+    <w:rPr>
+      <w:rFonts w:eastAsiaTheme="minorEastAsia"/>
+      <w:color w:val="5A5A5A" w:themeColor="text1" w:themeTint="A5"/>
+      <w:spacing w:val="15"/>
+    </w:rPr>
+  </w:style>
+  <w:style w:type="character" w:customStyle="1" w:styleId="SubtitleChar">
+    <w:name w:val="Subtitle Char"/>
+    <w:basedOn w:val="DefaultParagraphFont"/>
+    <w:link w:val="Subtitle"/>
+    <w:uiPriority w:val="11"/>
+    <w:rsid w:val="004A4EEC"/>
+    <w:rPr>
+      <w:rFonts w:eastAsiaTheme="minorEastAsia"/>
+      <w:color w:val="5A5A5A" w:themeColor="text1" w:themeTint="A5"/>
+      <w:spacing w:val="15"/>
+    </w:rPr>
+  </w:style>
+  <w:style w:type="character" w:styleId="SubtleEmphasis">
+    <w:name w:val="Subtle Emphasis"/>
+    <w:basedOn w:val="DefaultParagraphFont"/>
+    <w:uiPriority w:val="19"/>
+    <w:qFormat/>
+    <w:rsid w:val="004A4EEC"/>
+    <w:rPr>
+      <w:i/>
+      <w:iCs/>
+      <w:color w:val="404040" w:themeColor="text1" w:themeTint="BF"/>
+    </w:rPr>
+  </w:style>
+  <w:style w:type="character" w:customStyle="1" w:styleId="Heading3Char">
+    <w:name w:val="Heading 3 Char"/>
+    <w:basedOn w:val="DefaultParagraphFont"/>
+    <w:link w:val="Heading3"/>
+    <w:uiPriority w:val="9"/>
+    <w:rsid w:val="004A4EEC"/>
+    <w:rPr>
+      <w:rFonts w:asciiTheme="majorHAnsi" w:eastAsiaTheme="majorEastAsia" w:hAnsiTheme="majorHAnsi" w:cstheme="majorBidi"/>
+      <w:color w:val="1F4D78" w:themeColor="accent1" w:themeShade="7F"/>
+      <w:sz w:val="24"/>
+      <w:szCs w:val="24"/>
+    </w:rPr>
+  </w:style>
+  <w:style w:type="character" w:customStyle="1" w:styleId="Heading4Char">
+    <w:name w:val="Heading 4 Char"/>
+    <w:basedOn w:val="DefaultParagraphFont"/>
+    <w:link w:val="Heading4"/>
+    <w:uiPriority w:val="9"/>
+    <w:rsid w:val="004A4EEC"/>
+    <w:rPr>
+      <w:rFonts w:asciiTheme="majorHAnsi" w:eastAsiaTheme="majorEastAsia" w:hAnsiTheme="majorHAnsi" w:cstheme="majorBidi"/>
+      <w:i/>
+      <w:iCs/>
+      <w:color w:val="2E74B5" w:themeColor="accent1" w:themeShade="BF"/>
+    </w:rPr>
+  </w:style>
+  <w:style w:type="character" w:customStyle="1" w:styleId="Heading5Char">
+    <w:name w:val="Heading 5 Char"/>
+    <w:basedOn w:val="DefaultParagraphFont"/>
+    <w:link w:val="Heading5"/>
+    <w:uiPriority w:val="9"/>
+    <w:rsid w:val="004A4EEC"/>
+    <w:rPr>
+      <w:rFonts w:asciiTheme="majorHAnsi" w:eastAsiaTheme="majorEastAsia" w:hAnsiTheme="majorHAnsi" w:cstheme="majorBidi"/>
+      <w:color w:val="2E74B5" w:themeColor="accent1" w:themeShade="BF"/>
+    </w:rPr>
+  </w:style>
+  <w:style w:type="character" w:customStyle="1" w:styleId="Heading6Char">
+    <w:name w:val="Heading 6 Char"/>
+    <w:basedOn w:val="DefaultParagraphFont"/>
+    <w:link w:val="Heading6"/>
+    <w:uiPriority w:val="9"/>
+    <w:rsid w:val="004A4EEC"/>
+    <w:rPr>
+      <w:rFonts w:asciiTheme="majorHAnsi" w:eastAsiaTheme="majorEastAsia" w:hAnsiTheme="majorHAnsi" w:cstheme="majorBidi"/>
+      <w:color w:val="1F4D78" w:themeColor="accent1" w:themeShade="7F"/>
+    </w:rPr>
+  </w:style>
+  <w:style w:type="character" w:customStyle="1" w:styleId="Heading7Char">
+    <w:name w:val="Heading 7 Char"/>
+    <w:basedOn w:val="DefaultParagraphFont"/>
+    <w:link w:val="Heading7"/>
+    <w:uiPriority w:val="9"/>
+    <w:rsid w:val="004A4EEC"/>
+    <w:rPr>
+      <w:rFonts w:asciiTheme="majorHAnsi" w:eastAsiaTheme="majorEastAsia" w:hAnsiTheme="majorHAnsi" w:cstheme="majorBidi"/>
+      <w:i/>
+      <w:iCs/>
+      <w:color w:val="1F4D78" w:themeColor="accent1" w:themeShade="7F"/>
+    </w:rPr>
+  </w:style>
+  <w:style w:type="character" w:customStyle="1" w:styleId="Heading8Char">
+    <w:name w:val="Heading 8 Char"/>
+    <w:basedOn w:val="DefaultParagraphFont"/>
+    <w:link w:val="Heading8"/>
+    <w:uiPriority w:val="9"/>
+    <w:rsid w:val="004A4EEC"/>
+    <w:rPr>
+      <w:rFonts w:asciiTheme="majorHAnsi" w:eastAsiaTheme="majorEastAsia" w:hAnsiTheme="majorHAnsi" w:cstheme="majorBidi"/>
+      <w:color w:val="272727" w:themeColor="text1" w:themeTint="D8"/>
+      <w:sz w:val="21"/>
+      <w:szCs w:val="21"/>
+    </w:rPr>
   </w:style>
 </w:styles>
 </file>

</xml_diff>